<commit_message>
added post process and specific directions for models
</commit_message>
<xml_diff>
--- a/Envisiontec_SOP/ENVISION ONE SOP V2.0.docx
+++ b/Envisiontec_SOP/ENVISION ONE SOP V2.0.docx
@@ -121,16 +121,52 @@
         </w:drawing>
       </w:r>
     </w:p>
+    <w:p>
+      <w:pPr>
+        <w:rPr>
+          <w:i/>
+          <w:iCs/>
+          <w:color w:val="FF0000"/>
+        </w:rPr>
+      </w:pPr>
+      <w:r>
+        <w:rPr>
+          <w:i/>
+          <w:iCs/>
+          <w:color w:val="FF0000"/>
+        </w:rPr>
+        <w:t>Training is required prior to operating Envision One printers.  This guide is only for operators who have been trained.</w:t>
+      </w:r>
+      <w:r>
+        <w:rPr>
+          <w:i/>
+          <w:iCs/>
+          <w:color w:val="FF0000"/>
+        </w:rPr>
+        <w:t xml:space="preserve">   Casts require E cast resin setup and E cast RFID card.  Models require E model resin and E model RFID card.  Cleaning, setup, and priming process must be learned via </w:t>
+      </w:r>
+      <w:r>
+        <w:rPr>
+          <w:i/>
+          <w:iCs/>
+          <w:color w:val="FF0000"/>
+        </w:rPr>
+        <w:t>practical training.  It will be assumed you have been trained if you are using this documentation.</w:t>
+      </w:r>
+    </w:p>
+    <w:p>
+      <w:pPr>
+        <w:rPr>
+          <w:i/>
+          <w:iCs/>
+          <w:color w:val="FF0000"/>
+        </w:rPr>
+      </w:pPr>
+    </w:p>
     <w:p/>
     <w:p/>
     <w:p>
       <w:r>
-        <w:t>Training is required prior to operating Envision One printers.  This guide is only for operators who have been trained.</w:t>
-      </w:r>
-    </w:p>
-    <w:p/>
-    <w:p>
-      <w:r>
         <w:lastRenderedPageBreak/>
         <w:t>Prior to first use, be sure to check resin.  If necessary, filter and top prior to use.  If you remove the resin tray, be sure to prime the O2 again before printing</w:t>
       </w:r>
@@ -186,8 +222,8 @@
           <w:noProof/>
         </w:rPr>
         <w:drawing>
-          <wp:inline distT="0" distB="0" distL="0" distR="0" wp14:anchorId="1642863B" wp14:editId="392E8281">
-            <wp:extent cx="5171839" cy="3476625"/>
+          <wp:inline distT="0" distB="0" distL="0" distR="0" wp14:anchorId="1642863B" wp14:editId="2BB4FE94">
+            <wp:extent cx="6007835" cy="4038600"/>
             <wp:effectExtent l="0" t="0" r="0" b="0"/>
             <wp:docPr id="5" name="Picture 5"/>
             <wp:cNvGraphicFramePr>
@@ -209,7 +245,7 @@
                   <pic:spPr>
                     <a:xfrm>
                       <a:off x="0" y="0"/>
-                      <a:ext cx="5196419" cy="3493148"/>
+                      <a:ext cx="6056386" cy="4071237"/>
                     </a:xfrm>
                     <a:prstGeom prst="rect">
                       <a:avLst/>
@@ -237,30 +273,109 @@
     </w:p>
     <w:p/>
     <w:p>
-      <w:r>
-        <w:t>Nesting</w:t>
-      </w:r>
-    </w:p>
-    <w:p>
-      <w:r>
-        <w:t>Create new project in envisionone</w:t>
-      </w:r>
-      <w:bookmarkStart w:id="0" w:name="_GoBack"/>
-      <w:bookmarkEnd w:id="0"/>
-      <w:r>
-        <w:t xml:space="preserve"> app and be sure material is set to E cast.</w:t>
-      </w:r>
-    </w:p>
-    <w:p>
+      <w:pPr>
+        <w:rPr>
+          <w:rStyle w:val="Strong"/>
+          <w:color w:val="FF0000"/>
+        </w:rPr>
+      </w:pPr>
+    </w:p>
+    <w:p>
+      <w:pPr>
+        <w:rPr>
+          <w:rStyle w:val="Strong"/>
+          <w:color w:val="FF0000"/>
+        </w:rPr>
+      </w:pPr>
+    </w:p>
+    <w:p>
+      <w:pPr>
+        <w:rPr>
+          <w:rStyle w:val="Strong"/>
+          <w:color w:val="FF0000"/>
+        </w:rPr>
+      </w:pPr>
+    </w:p>
+    <w:p>
+      <w:pPr>
+        <w:rPr>
+          <w:rStyle w:val="Strong"/>
+          <w:color w:val="FF0000"/>
+        </w:rPr>
+      </w:pPr>
+    </w:p>
+    <w:p>
+      <w:pPr>
+        <w:rPr>
+          <w:rStyle w:val="Strong"/>
+          <w:color w:val="FF0000"/>
+        </w:rPr>
+      </w:pPr>
+    </w:p>
+    <w:p>
+      <w:pPr>
+        <w:rPr>
+          <w:rStyle w:val="Strong"/>
+          <w:color w:val="FF0000"/>
+        </w:rPr>
+      </w:pPr>
+    </w:p>
+    <w:p>
+      <w:pPr>
+        <w:rPr>
+          <w:rStyle w:val="Strong"/>
+          <w:color w:val="FF0000"/>
+        </w:rPr>
+      </w:pPr>
+    </w:p>
+    <w:p>
+      <w:pPr>
+        <w:rPr>
+          <w:rStyle w:val="Strong"/>
+          <w:color w:val="FF0000"/>
+        </w:rPr>
+      </w:pPr>
+    </w:p>
+    <w:p>
+      <w:pPr>
+        <w:rPr>
+          <w:rStyle w:val="Strong"/>
+          <w:color w:val="FF0000"/>
+        </w:rPr>
+      </w:pPr>
+    </w:p>
+    <w:p>
+      <w:pPr>
+        <w:rPr>
+          <w:rStyle w:val="Strong"/>
+          <w:color w:val="FF0000"/>
+        </w:rPr>
+      </w:pPr>
+      <w:r>
+        <w:rPr>
+          <w:rStyle w:val="Strong"/>
+          <w:color w:val="FF0000"/>
+        </w:rPr>
+        <w:lastRenderedPageBreak/>
+        <w:t>CAST PRINT DIRECTIONS</w:t>
+      </w:r>
+    </w:p>
+    <w:p>
+      <w:pPr>
+        <w:rPr>
+          <w:rStyle w:val="Strong"/>
+          <w:color w:val="FF0000"/>
+        </w:rPr>
+      </w:pPr>
       <w:r>
         <w:rPr>
           <w:noProof/>
         </w:rPr>
         <w:drawing>
-          <wp:inline distT="0" distB="0" distL="0" distR="0" wp14:anchorId="642F5CD3" wp14:editId="3CD3F0B6">
-            <wp:extent cx="3390900" cy="2448983"/>
-            <wp:effectExtent l="0" t="0" r="0" b="8890"/>
-            <wp:docPr id="7" name="Picture 7"/>
+          <wp:inline distT="0" distB="0" distL="0" distR="0" wp14:anchorId="45B63C4A" wp14:editId="44499CD5">
+            <wp:extent cx="2705100" cy="2674007"/>
+            <wp:effectExtent l="0" t="0" r="0" b="0"/>
+            <wp:docPr id="1" name="Picture 1"/>
             <wp:cNvGraphicFramePr>
               <a:graphicFrameLocks xmlns:a="http://schemas.openxmlformats.org/drawingml/2006/main" noChangeAspect="1"/>
             </wp:cNvGraphicFramePr>
@@ -280,7 +395,7 @@
                   <pic:spPr>
                     <a:xfrm>
                       <a:off x="0" y="0"/>
-                      <a:ext cx="3397989" cy="2454103"/>
+                      <a:ext cx="2772191" cy="2740327"/>
                     </a:xfrm>
                     <a:prstGeom prst="rect">
                       <a:avLst/>
@@ -294,26 +409,47 @@
       </w:r>
     </w:p>
     <w:p>
-      <w:r>
-        <w:lastRenderedPageBreak/>
-        <w:t>F7 all models prior to nesting.  Center, flip 180, and add supports.</w:t>
-      </w:r>
-    </w:p>
-    <w:p>
-      <w:r>
-        <w:t>Be sure beam spacing is set to 3.9 prior to adding supports for E casts and 1.0-2.0 for regular models.</w:t>
-      </w:r>
-    </w:p>
-    <w:p>
+      <w:pPr>
+        <w:rPr>
+          <w:rStyle w:val="Strong"/>
+          <w:color w:val="FF0000"/>
+        </w:rPr>
+      </w:pPr>
+    </w:p>
+    <w:p>
+      <w:r>
+        <w:t>Nesting</w:t>
+      </w:r>
+    </w:p>
+    <w:p>
+      <w:r>
+        <w:t xml:space="preserve">Create new project in </w:t>
+      </w:r>
+      <w:proofErr w:type="spellStart"/>
+      <w:r>
+        <w:t>envisionone</w:t>
+      </w:r>
+      <w:proofErr w:type="spellEnd"/>
+      <w:r>
+        <w:t xml:space="preserve"> app and be sure material is set to E cast.</w:t>
+      </w:r>
+    </w:p>
+    <w:p>
+      <w:pPr>
+        <w:rPr>
+          <w:rStyle w:val="Strong"/>
+          <w:color w:val="FF0000"/>
+        </w:rPr>
+      </w:pPr>
       <w:r>
         <w:rPr>
           <w:noProof/>
         </w:rPr>
         <w:drawing>
-          <wp:inline distT="0" distB="0" distL="0" distR="0" wp14:anchorId="601B43F6" wp14:editId="110B15B4">
-            <wp:extent cx="2276475" cy="5172075"/>
-            <wp:effectExtent l="0" t="0" r="9525" b="9525"/>
-            <wp:docPr id="8" name="Picture 8"/>
+          <wp:inline distT="0" distB="0" distL="0" distR="0" wp14:anchorId="7058A412" wp14:editId="72823F03">
+            <wp:extent cx="4352193" cy="3143250"/>
+            <wp:effectExtent l="0" t="0" r="0" b="0"/>
+            <wp:docPr id="7" name="Picture 7"/>
             <wp:cNvGraphicFramePr>
               <a:graphicFrameLocks xmlns:a="http://schemas.openxmlformats.org/drawingml/2006/main" noChangeAspect="1"/>
             </wp:cNvGraphicFramePr>
@@ -333,7 +469,7 @@
                   <pic:spPr>
                     <a:xfrm>
                       <a:off x="0" y="0"/>
-                      <a:ext cx="2276475" cy="5172075"/>
+                      <a:ext cx="4370122" cy="3156199"/>
                     </a:xfrm>
                     <a:prstGeom prst="rect">
                       <a:avLst/>
@@ -347,8 +483,85 @@
       </w:r>
     </w:p>
     <w:p>
-      <w:r>
-        <w:t xml:space="preserve">Complete one nesting at a time to be sure everything is correct.  The resin is $695 per bottle.  Rushing through details can cost a lot.  </w:t>
+      <w:pPr>
+        <w:rPr>
+          <w:rStyle w:val="Strong"/>
+          <w:color w:val="FF0000"/>
+        </w:rPr>
+      </w:pPr>
+    </w:p>
+    <w:p>
+      <w:pPr>
+        <w:rPr>
+          <w:rStyle w:val="Strong"/>
+          <w:color w:val="FF0000"/>
+        </w:rPr>
+      </w:pPr>
+    </w:p>
+    <w:p>
+      <w:r>
+        <w:t>F7 all models prior to nesting.  Center, flip 180, and add supports</w:t>
+      </w:r>
+      <w:r>
+        <w:t xml:space="preserve"> TO ONE MODEL AT A TIME PER TRAINING.</w:t>
+      </w:r>
+    </w:p>
+    <w:p>
+      <w:r>
+        <w:lastRenderedPageBreak/>
+        <w:t xml:space="preserve">Be sure beam spacing is set to </w:t>
+      </w:r>
+      <w:r>
+        <w:rPr>
+          <w:b/>
+          <w:bCs/>
+        </w:rPr>
+        <w:t>3.9 prior to adding supports for casts</w:t>
+      </w:r>
+      <w:r>
+        <w:t xml:space="preserve"> .</w:t>
+      </w:r>
+    </w:p>
+    <w:p>
+      <w:r>
+        <w:rPr>
+          <w:noProof/>
+        </w:rPr>
+        <w:drawing>
+          <wp:inline distT="0" distB="0" distL="0" distR="0" wp14:anchorId="601B43F6" wp14:editId="4094DFDA">
+            <wp:extent cx="1762125" cy="4003490"/>
+            <wp:effectExtent l="0" t="0" r="0" b="0"/>
+            <wp:docPr id="8" name="Picture 8"/>
+            <wp:cNvGraphicFramePr>
+              <a:graphicFrameLocks xmlns:a="http://schemas.openxmlformats.org/drawingml/2006/main" noChangeAspect="1"/>
+            </wp:cNvGraphicFramePr>
+            <a:graphic xmlns:a="http://schemas.openxmlformats.org/drawingml/2006/main">
+              <a:graphicData uri="http://schemas.openxmlformats.org/drawingml/2006/picture">
+                <pic:pic xmlns:pic="http://schemas.openxmlformats.org/drawingml/2006/picture">
+                  <pic:nvPicPr>
+                    <pic:cNvPr id="1" name=""/>
+                    <pic:cNvPicPr/>
+                  </pic:nvPicPr>
+                  <pic:blipFill>
+                    <a:blip r:embed="rId9"/>
+                    <a:stretch>
+                      <a:fillRect/>
+                    </a:stretch>
+                  </pic:blipFill>
+                  <pic:spPr>
+                    <a:xfrm>
+                      <a:off x="0" y="0"/>
+                      <a:ext cx="1786894" cy="4059763"/>
+                    </a:xfrm>
+                    <a:prstGeom prst="rect">
+                      <a:avLst/>
+                    </a:prstGeom>
+                  </pic:spPr>
+                </pic:pic>
+              </a:graphicData>
+            </a:graphic>
+          </wp:inline>
+        </w:drawing>
       </w:r>
     </w:p>
     <w:p>
@@ -397,8 +610,20 @@
     </w:p>
     <w:p/>
     <w:p>
-      <w:r>
-        <w:t>What not to do:</w:t>
+      <w:pPr>
+        <w:rPr>
+          <w:i/>
+          <w:iCs/>
+          <w:u w:val="single"/>
+        </w:rPr>
+      </w:pPr>
+      <w:r>
+        <w:rPr>
+          <w:i/>
+          <w:iCs/>
+          <w:u w:val="single"/>
+        </w:rPr>
+        <w:t>What not to do</w:t>
       </w:r>
     </w:p>
     <w:p>
@@ -413,24 +638,330 @@
       </w:r>
     </w:p>
     <w:p>
-      <w:r>
+      <w:pPr>
+        <w:rPr>
+          <w:b/>
+          <w:bCs/>
+        </w:rPr>
+      </w:pPr>
+      <w:r>
+        <w:rPr>
+          <w:b/>
+          <w:bCs/>
+        </w:rPr>
         <w:t>Do NOT forget to check resin for debris and level prior to printing.</w:t>
       </w:r>
     </w:p>
     <w:p>
-      <w:r>
+      <w:pPr>
+        <w:rPr>
+          <w:i/>
+          <w:iCs/>
+          <w:u w:val="single"/>
+        </w:rPr>
+      </w:pPr>
+      <w:bookmarkStart w:id="0" w:name="_Hlk30074250"/>
+      <w:r>
+        <w:rPr>
+          <w:i/>
+          <w:iCs/>
+          <w:u w:val="single"/>
+        </w:rPr>
+        <w:t>Best practices</w:t>
+      </w:r>
+    </w:p>
+    <w:bookmarkEnd w:id="0"/>
+    <w:p>
+      <w:r>
+        <w:t>Nest one frame at a time.</w:t>
+      </w:r>
+    </w:p>
+    <w:p>
+      <w:pPr>
+        <w:rPr>
+          <w:b/>
+          <w:bCs/>
+        </w:rPr>
+      </w:pPr>
+      <w:r>
+        <w:rPr>
+          <w:b/>
+          <w:bCs/>
+        </w:rPr>
+        <w:t>Add supports to areas with known issues (origin points, pads, clasps).</w:t>
+      </w:r>
+    </w:p>
+    <w:p>
+      <w:r>
+        <w:t>Get someone to double check your work.</w:t>
+      </w:r>
+    </w:p>
+    <w:p>
+      <w:r>
+        <w:t>Don’t rush.</w:t>
+      </w:r>
+    </w:p>
+    <w:p>
+      <w:r>
+        <w:t>Spend time up front so you don’t have to do costly reprints later.</w:t>
+      </w:r>
+    </w:p>
+    <w:p>
+      <w:pPr>
+        <w:rPr>
+          <w:rStyle w:val="Strong"/>
+          <w:color w:val="FF0000"/>
+        </w:rPr>
+      </w:pPr>
+      <w:r>
+        <w:rPr>
+          <w:rStyle w:val="Strong"/>
+          <w:color w:val="FF0000"/>
+        </w:rPr>
         <w:lastRenderedPageBreak/>
+        <w:t>MODEL</w:t>
+      </w:r>
+      <w:r>
+        <w:rPr>
+          <w:rStyle w:val="Strong"/>
+          <w:color w:val="FF0000"/>
+        </w:rPr>
+        <w:t xml:space="preserve"> PRINT DIRECTIONS</w:t>
+      </w:r>
+    </w:p>
+    <w:p>
+      <w:r>
+        <w:rPr>
+          <w:noProof/>
+        </w:rPr>
+        <w:drawing>
+          <wp:inline distT="0" distB="0" distL="0" distR="0" wp14:anchorId="4F9311A6" wp14:editId="0317241D">
+            <wp:extent cx="3152775" cy="1861936"/>
+            <wp:effectExtent l="0" t="0" r="0" b="5080"/>
+            <wp:docPr id="2" name="Picture 2"/>
+            <wp:cNvGraphicFramePr>
+              <a:graphicFrameLocks xmlns:a="http://schemas.openxmlformats.org/drawingml/2006/main" noChangeAspect="1"/>
+            </wp:cNvGraphicFramePr>
+            <a:graphic xmlns:a="http://schemas.openxmlformats.org/drawingml/2006/main">
+              <a:graphicData uri="http://schemas.openxmlformats.org/drawingml/2006/picture">
+                <pic:pic xmlns:pic="http://schemas.openxmlformats.org/drawingml/2006/picture">
+                  <pic:nvPicPr>
+                    <pic:cNvPr id="1" name=""/>
+                    <pic:cNvPicPr/>
+                  </pic:nvPicPr>
+                  <pic:blipFill>
+                    <a:blip r:embed="rId10"/>
+                    <a:stretch>
+                      <a:fillRect/>
+                    </a:stretch>
+                  </pic:blipFill>
+                  <pic:spPr>
+                    <a:xfrm>
+                      <a:off x="0" y="0"/>
+                      <a:ext cx="3170808" cy="1872586"/>
+                    </a:xfrm>
+                    <a:prstGeom prst="rect">
+                      <a:avLst/>
+                    </a:prstGeom>
+                  </pic:spPr>
+                </pic:pic>
+              </a:graphicData>
+            </a:graphic>
+          </wp:inline>
+        </w:drawing>
+      </w:r>
+    </w:p>
+    <w:p>
+      <w:r>
+        <w:t xml:space="preserve">F7 all models prior to nesting.  </w:t>
+      </w:r>
+    </w:p>
+    <w:p>
+      <w:r>
+        <w:t xml:space="preserve">Be sure beam spacing is set to </w:t>
+      </w:r>
+      <w:r>
+        <w:rPr>
+          <w:b/>
+          <w:bCs/>
+        </w:rPr>
+        <w:t>1.0</w:t>
+      </w:r>
+      <w:r>
+        <w:rPr>
+          <w:b/>
+          <w:bCs/>
+        </w:rPr>
+        <w:t xml:space="preserve"> prior to adding supports for casts</w:t>
+      </w:r>
+      <w:r>
+        <w:t xml:space="preserve"> .</w:t>
+      </w:r>
+      <w:r>
+        <w:rPr>
+          <w:noProof/>
+        </w:rPr>
+        <w:drawing>
+          <wp:inline distT="0" distB="0" distL="0" distR="0" wp14:anchorId="70D076D0" wp14:editId="086B09B2">
+            <wp:extent cx="2238375" cy="5314950"/>
+            <wp:effectExtent l="0" t="0" r="9525" b="0"/>
+            <wp:docPr id="3" name="Picture 3"/>
+            <wp:cNvGraphicFramePr>
+              <a:graphicFrameLocks xmlns:a="http://schemas.openxmlformats.org/drawingml/2006/main" noChangeAspect="1"/>
+            </wp:cNvGraphicFramePr>
+            <a:graphic xmlns:a="http://schemas.openxmlformats.org/drawingml/2006/main">
+              <a:graphicData uri="http://schemas.openxmlformats.org/drawingml/2006/picture">
+                <pic:pic xmlns:pic="http://schemas.openxmlformats.org/drawingml/2006/picture">
+                  <pic:nvPicPr>
+                    <pic:cNvPr id="1" name=""/>
+                    <pic:cNvPicPr/>
+                  </pic:nvPicPr>
+                  <pic:blipFill>
+                    <a:blip r:embed="rId11"/>
+                    <a:stretch>
+                      <a:fillRect/>
+                    </a:stretch>
+                  </pic:blipFill>
+                  <pic:spPr>
+                    <a:xfrm>
+                      <a:off x="0" y="0"/>
+                      <a:ext cx="2238375" cy="5314950"/>
+                    </a:xfrm>
+                    <a:prstGeom prst="rect">
+                      <a:avLst/>
+                    </a:prstGeom>
+                  </pic:spPr>
+                </pic:pic>
+              </a:graphicData>
+            </a:graphic>
+          </wp:inline>
+        </w:drawing>
+      </w:r>
+    </w:p>
+    <w:p>
+      <w:pPr>
+        <w:rPr>
+          <w:b/>
+          <w:bCs/>
+          <w:color w:val="FF0000"/>
+        </w:rPr>
+      </w:pPr>
+      <w:r>
+        <w:lastRenderedPageBreak/>
+        <w:t xml:space="preserve">Verify proper print by viewing slices prior to printing.  </w:t>
+      </w:r>
+      <w:r>
+        <w:rPr>
+          <w:b/>
+          <w:bCs/>
+          <w:color w:val="FF0000"/>
+        </w:rPr>
+        <w:t>This is part of training.</w:t>
+      </w:r>
+    </w:p>
+    <w:p>
+      <w:r>
+        <w:t xml:space="preserve">Send job to printer after you change the name to our naming convention.  </w:t>
+      </w:r>
+      <w:r>
+        <w:rPr>
+          <w:b/>
+          <w:bCs/>
+          <w:color w:val="FF0000"/>
+        </w:rPr>
+        <w:t>This is part of training</w:t>
+      </w:r>
+      <w:r>
+        <w:rPr>
+          <w:color w:val="FF0000"/>
+        </w:rPr>
+        <w:t>.</w:t>
+      </w:r>
+    </w:p>
+    <w:p>
+      <w:r>
+        <w:t>Save job after sent to printer in the envision folder with proper naming convention.</w:t>
+      </w:r>
+    </w:p>
+    <w:p/>
+    <w:p>
+      <w:pPr>
+        <w:rPr>
+          <w:i/>
+          <w:iCs/>
+          <w:u w:val="single"/>
+        </w:rPr>
+      </w:pPr>
+      <w:r>
+        <w:rPr>
+          <w:i/>
+          <w:iCs/>
+          <w:u w:val="single"/>
+        </w:rPr>
+        <w:t>What not to do</w:t>
+      </w:r>
+    </w:p>
+    <w:p>
+      <w:r>
+        <w:t>Do NOT try to nest more than one file at a time.</w:t>
+      </w:r>
+    </w:p>
+    <w:p>
+      <w:pPr>
+        <w:rPr>
+          <w:b/>
+          <w:bCs/>
+        </w:rPr>
+      </w:pPr>
+      <w:r>
+        <w:rPr>
+          <w:b/>
+          <w:bCs/>
+        </w:rPr>
+        <w:t>Do NOT forget to check resin for debris and level prior to printing.</w:t>
+      </w:r>
+    </w:p>
+    <w:p>
+      <w:pPr>
+        <w:rPr>
+          <w:i/>
+          <w:iCs/>
+          <w:u w:val="single"/>
+        </w:rPr>
+      </w:pPr>
+      <w:r>
+        <w:rPr>
+          <w:i/>
+          <w:iCs/>
+          <w:u w:val="single"/>
+        </w:rPr>
         <w:t>Best practices</w:t>
       </w:r>
     </w:p>
     <w:p>
       <w:r>
-        <w:t>Nest one frame at a time.</w:t>
-      </w:r>
-    </w:p>
-    <w:p>
-      <w:r>
-        <w:t>Add supports to areas with known issues (origin points, pads, clasps).</w:t>
+        <w:t xml:space="preserve">Nest one </w:t>
+      </w:r>
+      <w:r>
+        <w:t>model</w:t>
+      </w:r>
+      <w:r>
+        <w:t xml:space="preserve"> at a time.</w:t>
+      </w:r>
+    </w:p>
+    <w:p>
+      <w:pPr>
+        <w:rPr>
+          <w:b/>
+          <w:bCs/>
+        </w:rPr>
+      </w:pPr>
+      <w:r>
+        <w:rPr>
+          <w:b/>
+          <w:bCs/>
+        </w:rPr>
+        <w:t>Verify correct beam spacing</w:t>
       </w:r>
     </w:p>
     <w:p>
@@ -448,6 +979,342 @@
         <w:t>Spend time up front so you don’t have to do costly reprints later.</w:t>
       </w:r>
     </w:p>
+    <w:p/>
+    <w:p>
+      <w:pPr>
+        <w:rPr>
+          <w:rStyle w:val="Strong"/>
+          <w:color w:val="FF0000"/>
+        </w:rPr>
+      </w:pPr>
+      <w:r>
+        <w:rPr>
+          <w:rStyle w:val="Strong"/>
+          <w:color w:val="FF0000"/>
+        </w:rPr>
+        <w:t>POST PROCESSING</w:t>
+      </w:r>
+      <w:r>
+        <w:rPr>
+          <w:rStyle w:val="Strong"/>
+          <w:color w:val="FF0000"/>
+        </w:rPr>
+        <w:t xml:space="preserve"> DIRECTIONS</w:t>
+      </w:r>
+    </w:p>
+    <w:p/>
+    <w:p>
+      <w:pPr>
+        <w:rPr>
+          <w:b/>
+          <w:bCs/>
+          <w:color w:val="FF0000"/>
+        </w:rPr>
+      </w:pPr>
+      <w:r>
+        <w:t xml:space="preserve">Casts and models must be removed from the build plate.  </w:t>
+      </w:r>
+      <w:r>
+        <w:rPr>
+          <w:b/>
+          <w:bCs/>
+          <w:color w:val="FF0000"/>
+        </w:rPr>
+        <w:t xml:space="preserve">Proper training is required prior to attempting removal of prints from </w:t>
+      </w:r>
+      <w:proofErr w:type="spellStart"/>
+      <w:r>
+        <w:rPr>
+          <w:b/>
+          <w:bCs/>
+          <w:color w:val="FF0000"/>
+        </w:rPr>
+        <w:t>Envisiontec</w:t>
+      </w:r>
+      <w:proofErr w:type="spellEnd"/>
+      <w:r>
+        <w:rPr>
+          <w:b/>
+          <w:bCs/>
+          <w:color w:val="FF0000"/>
+        </w:rPr>
+        <w:t xml:space="preserve"> build plates.  </w:t>
+      </w:r>
+    </w:p>
+    <w:p>
+      <w:r>
+        <w:t xml:space="preserve">Upon removal, the casts/model should be placed in </w:t>
+      </w:r>
+      <w:r>
+        <w:rPr>
+          <w:b/>
+          <w:bCs/>
+          <w:color w:val="C00000"/>
+          <w:highlight w:val="yellow"/>
+        </w:rPr>
+        <w:t>99% alcohol</w:t>
+      </w:r>
+      <w:r>
+        <w:rPr>
+          <w:color w:val="C00000"/>
+        </w:rPr>
+        <w:t xml:space="preserve"> </w:t>
+      </w:r>
+      <w:r>
+        <w:t xml:space="preserve">baths.  The casts will have one set of baths and the models will have a different set.  They are NOT interchangeable.  Please be sure cast baths are labeled “Dirty Cast” and “Cast Clean”.  </w:t>
+      </w:r>
+    </w:p>
+    <w:p>
+      <w:r>
+        <w:rPr>
+          <w:noProof/>
+        </w:rPr>
+        <w:drawing>
+          <wp:inline distT="0" distB="0" distL="0" distR="0" wp14:anchorId="65C1CA8D" wp14:editId="1E06A4AB">
+            <wp:extent cx="3078335" cy="1781175"/>
+            <wp:effectExtent l="0" t="0" r="8255" b="0"/>
+            <wp:docPr id="6" name="Picture 6"/>
+            <wp:cNvGraphicFramePr>
+              <a:graphicFrameLocks xmlns:a="http://schemas.openxmlformats.org/drawingml/2006/main" noChangeAspect="1"/>
+            </wp:cNvGraphicFramePr>
+            <a:graphic xmlns:a="http://schemas.openxmlformats.org/drawingml/2006/main">
+              <a:graphicData uri="http://schemas.openxmlformats.org/drawingml/2006/picture">
+                <pic:pic xmlns:pic="http://schemas.openxmlformats.org/drawingml/2006/picture">
+                  <pic:nvPicPr>
+                    <pic:cNvPr id="1" name=""/>
+                    <pic:cNvPicPr/>
+                  </pic:nvPicPr>
+                  <pic:blipFill>
+                    <a:blip r:embed="rId12"/>
+                    <a:stretch>
+                      <a:fillRect/>
+                    </a:stretch>
+                  </pic:blipFill>
+                  <pic:spPr>
+                    <a:xfrm>
+                      <a:off x="0" y="0"/>
+                      <a:ext cx="3105629" cy="1796968"/>
+                    </a:xfrm>
+                    <a:prstGeom prst="rect">
+                      <a:avLst/>
+                    </a:prstGeom>
+                  </pic:spPr>
+                </pic:pic>
+              </a:graphicData>
+            </a:graphic>
+          </wp:inline>
+        </w:drawing>
+      </w:r>
+    </w:p>
+    <w:p>
+      <w:r>
+        <w:t>A</w:t>
+      </w:r>
+      <w:r>
+        <w:t>re</w:t>
+      </w:r>
+      <w:r>
+        <w:t xml:space="preserve"> Casts require </w:t>
+      </w:r>
+      <w:r>
+        <w:t>60 seconds per bath of gentle agitation by hand per training in each bath.</w:t>
+      </w:r>
+    </w:p>
+    <w:p/>
+    <w:p>
+      <w:r>
+        <w:lastRenderedPageBreak/>
+        <w:t>Models require 180 seconds in the ultrasonic per each bath per training.</w:t>
+      </w:r>
+    </w:p>
+    <w:p>
+      <w:r>
+        <w:t>Casts require a cure session at 90 seconds on the actual model with all supports intact.</w:t>
+      </w:r>
+    </w:p>
+    <w:p>
+      <w:r>
+        <w:t>Models require two 180 second sessions with supports intact.</w:t>
+      </w:r>
+    </w:p>
+    <w:p>
+      <w:r>
+        <w:rPr>
+          <w:noProof/>
+        </w:rPr>
+        <w:drawing>
+          <wp:inline distT="0" distB="0" distL="0" distR="0" wp14:anchorId="27757ADB" wp14:editId="26C539C1">
+            <wp:extent cx="5038725" cy="2568762"/>
+            <wp:effectExtent l="0" t="0" r="0" b="3175"/>
+            <wp:docPr id="9" name="Picture 9"/>
+            <wp:cNvGraphicFramePr>
+              <a:graphicFrameLocks xmlns:a="http://schemas.openxmlformats.org/drawingml/2006/main" noChangeAspect="1"/>
+            </wp:cNvGraphicFramePr>
+            <a:graphic xmlns:a="http://schemas.openxmlformats.org/drawingml/2006/main">
+              <a:graphicData uri="http://schemas.openxmlformats.org/drawingml/2006/picture">
+                <pic:pic xmlns:pic="http://schemas.openxmlformats.org/drawingml/2006/picture">
+                  <pic:nvPicPr>
+                    <pic:cNvPr id="1" name=""/>
+                    <pic:cNvPicPr/>
+                  </pic:nvPicPr>
+                  <pic:blipFill>
+                    <a:blip r:embed="rId13"/>
+                    <a:stretch>
+                      <a:fillRect/>
+                    </a:stretch>
+                  </pic:blipFill>
+                  <pic:spPr>
+                    <a:xfrm>
+                      <a:off x="0" y="0"/>
+                      <a:ext cx="5046199" cy="2572572"/>
+                    </a:xfrm>
+                    <a:prstGeom prst="rect">
+                      <a:avLst/>
+                    </a:prstGeom>
+                  </pic:spPr>
+                </pic:pic>
+              </a:graphicData>
+            </a:graphic>
+          </wp:inline>
+        </w:drawing>
+      </w:r>
+    </w:p>
+    <w:p/>
+    <w:p>
+      <w:r>
+        <w:rPr>
+          <w:noProof/>
+        </w:rPr>
+        <w:drawing>
+          <wp:inline distT="0" distB="0" distL="0" distR="0" wp14:anchorId="3B84AA3E" wp14:editId="2F0FFB41">
+            <wp:extent cx="3323130" cy="4019550"/>
+            <wp:effectExtent l="0" t="0" r="0" b="0"/>
+            <wp:docPr id="13" name="Picture 13"/>
+            <wp:cNvGraphicFramePr>
+              <a:graphicFrameLocks xmlns:a="http://schemas.openxmlformats.org/drawingml/2006/main" noChangeAspect="1"/>
+            </wp:cNvGraphicFramePr>
+            <a:graphic xmlns:a="http://schemas.openxmlformats.org/drawingml/2006/main">
+              <a:graphicData uri="http://schemas.openxmlformats.org/drawingml/2006/picture">
+                <pic:pic xmlns:pic="http://schemas.openxmlformats.org/drawingml/2006/picture">
+                  <pic:nvPicPr>
+                    <pic:cNvPr id="1" name=""/>
+                    <pic:cNvPicPr/>
+                  </pic:nvPicPr>
+                  <pic:blipFill>
+                    <a:blip r:embed="rId14"/>
+                    <a:stretch>
+                      <a:fillRect/>
+                    </a:stretch>
+                  </pic:blipFill>
+                  <pic:spPr>
+                    <a:xfrm>
+                      <a:off x="0" y="0"/>
+                      <a:ext cx="3329000" cy="4026651"/>
+                    </a:xfrm>
+                    <a:prstGeom prst="rect">
+                      <a:avLst/>
+                    </a:prstGeom>
+                  </pic:spPr>
+                </pic:pic>
+              </a:graphicData>
+            </a:graphic>
+          </wp:inline>
+        </w:drawing>
+      </w:r>
+    </w:p>
+    <w:p/>
+    <w:p>
+      <w:pPr>
+        <w:rPr>
+          <w:i/>
+          <w:iCs/>
+          <w:u w:val="single"/>
+        </w:rPr>
+      </w:pPr>
+      <w:r>
+        <w:rPr>
+          <w:i/>
+          <w:iCs/>
+          <w:u w:val="single"/>
+        </w:rPr>
+        <w:lastRenderedPageBreak/>
+        <w:t>What not to do</w:t>
+      </w:r>
+    </w:p>
+    <w:p>
+      <w:r>
+        <w:t>Don’t put casts in the ultra-sonic.</w:t>
+      </w:r>
+    </w:p>
+    <w:p>
+      <w:r>
+        <w:t>Don’t forget the casts / models in the alcohol baths.</w:t>
+      </w:r>
+    </w:p>
+    <w:p>
+      <w:r>
+        <w:t>Don’t over cure</w:t>
+      </w:r>
+    </w:p>
+    <w:p/>
+    <w:p>
+      <w:pPr>
+        <w:rPr>
+          <w:i/>
+          <w:iCs/>
+          <w:u w:val="single"/>
+        </w:rPr>
+      </w:pPr>
+      <w:r>
+        <w:rPr>
+          <w:i/>
+          <w:iCs/>
+          <w:u w:val="single"/>
+        </w:rPr>
+        <w:t>Best practices</w:t>
+      </w:r>
+    </w:p>
+    <w:p>
+      <w:r>
+        <w:t>Pay attention to the details.</w:t>
+      </w:r>
+    </w:p>
+    <w:p>
+      <w:r>
+        <w:t>Do the process until it comes out clean.</w:t>
+      </w:r>
+    </w:p>
+    <w:p>
+      <w:r>
+        <w:t>Follow the directions and your training.</w:t>
+      </w:r>
+    </w:p>
+    <w:p>
+      <w:r>
+        <w:t>If you are unsure, stop and ask questions.</w:t>
+      </w:r>
+      <w:bookmarkStart w:id="1" w:name="_GoBack"/>
+      <w:bookmarkEnd w:id="1"/>
+    </w:p>
+    <w:p>
+      <w:pPr>
+        <w:rPr>
+          <w:b/>
+          <w:bCs/>
+          <w:color w:val="FF0000"/>
+        </w:rPr>
+      </w:pPr>
+    </w:p>
+    <w:p>
+      <w:pPr>
+        <w:rPr>
+          <w:b/>
+          <w:bCs/>
+          <w:color w:val="FF0000"/>
+        </w:rPr>
+      </w:pPr>
+    </w:p>
+    <w:p/>
     <w:sectPr>
       <w:pgSz w:w="12240" w:h="15840"/>
       <w:pgMar w:top="1440" w:right="1440" w:bottom="1440" w:left="1440" w:header="720" w:footer="720" w:gutter="0"/>

</xml_diff>